<commit_message>
Signed-off-by: Priscila Piucco Homem de Mello <Priscila Piucco Homem de Mello>
</commit_message>
<xml_diff>
--- a/Doc/clima organizacional 1.docx
+++ b/Doc/clima organizacional 1.docx
@@ -150,6 +150,7 @@
           <w:szCs w:val="23"/>
         </w:rPr>
       </w:pPr>
+      <w:proofErr w:type="gramStart"/>
       <w:r>
         <w:rPr>
           <w:rFonts w:ascii="Helvetica" w:hAnsi="Helvetica" w:cs="Helvetica"/>
@@ -166,8 +167,9 @@
           <w:sz w:val="23"/>
           <w:szCs w:val="23"/>
         </w:rPr>
-        <w:t>As organizações existem para atingir objetivos, o executivo defini objetivos e as possíveis formas de alcançá-los. A função de planejamento engloba a definição das metas da organização, o estabelecimento de uma estratégia geral para o alcance dessas metas e o desenvolvimento de um conjunto abrangente de planos para inte</w:t>
-      </w:r>
+        <w:t>As organizações existem para atingir objetivos, o executivo defini objetivos e as possíveis formas de alcançá-los.</w:t>
+      </w:r>
+      <w:proofErr w:type="gramEnd"/>
       <w:r>
         <w:rPr>
           <w:rFonts w:ascii="Helvetica" w:hAnsi="Helvetica" w:cs="Helvetica"/>
@@ -175,7 +177,7 @@
           <w:sz w:val="23"/>
           <w:szCs w:val="23"/>
         </w:rPr>
-        <w:t>grar e coordenar as atividades.</w:t>
+        <w:t xml:space="preserve"> A função de planejamento engloba a definição das metas da organização, o estabelecimento de uma estratégia geral para o </w:t>
       </w:r>
       <w:proofErr w:type="gramStart"/>
       <w:r>
@@ -185,8 +187,9 @@
           <w:sz w:val="23"/>
           <w:szCs w:val="23"/>
         </w:rPr>
-        <w:t>”</w:t>
-      </w:r>
+        <w:t>alcance</w:t>
+      </w:r>
+      <w:proofErr w:type="gramEnd"/>
       <w:r>
         <w:rPr>
           <w:rFonts w:ascii="Helvetica" w:hAnsi="Helvetica" w:cs="Helvetica"/>
@@ -194,9 +197,8 @@
           <w:sz w:val="23"/>
           <w:szCs w:val="23"/>
         </w:rPr>
-        <w:t>(</w:t>
-      </w:r>
-      <w:proofErr w:type="gramEnd"/>
+        <w:t xml:space="preserve"> dessas metas e o desenvolvimento de um conjunto abrangente de planos para inte</w:t>
+      </w:r>
       <w:r>
         <w:rPr>
           <w:rFonts w:ascii="Helvetica" w:hAnsi="Helvetica" w:cs="Helvetica"/>
@@ -204,7 +206,16 @@
           <w:sz w:val="23"/>
           <w:szCs w:val="23"/>
         </w:rPr>
-        <w:t>ROBBINS, 2005, pág. 2)</w:t>
+        <w:t>grar e coordenar as atividades.”</w:t>
+      </w:r>
+      <w:r>
+        <w:rPr>
+          <w:rFonts w:ascii="Helvetica" w:hAnsi="Helvetica" w:cs="Helvetica"/>
+          <w:color w:val="333333"/>
+          <w:sz w:val="23"/>
+          <w:szCs w:val="23"/>
+        </w:rPr>
+        <w:t>(ROBBINS, 2005, pág. 2)</w:t>
       </w:r>
     </w:p>
     <w:p>
@@ -1215,15 +1226,114 @@
     </w:p>
     <w:p>
       <w:pPr>
-        <w:rPr>
-          <w:sz w:val="23"/>
-          <w:szCs w:val="23"/>
-        </w:rPr>
-      </w:pPr>
-    </w:p>
-    <w:p>
-      <w:pPr>
-        <w:rPr>
+        <w:ind w:left="2268"/>
+        <w:rPr>
+          <w:sz w:val="23"/>
+          <w:szCs w:val="23"/>
+        </w:rPr>
+      </w:pPr>
+      <w:r>
+        <w:rPr>
+          <w:sz w:val="23"/>
+          <w:szCs w:val="23"/>
+        </w:rPr>
+        <w:t xml:space="preserve">LAFOLLETE, W. R. </w:t>
+      </w:r>
+      <w:r>
+        <w:rPr>
+          <w:b/>
+          <w:bCs/>
+          <w:sz w:val="23"/>
+          <w:szCs w:val="23"/>
+        </w:rPr>
+        <w:t xml:space="preserve">Como é o clima na sua organização? </w:t>
+      </w:r>
+      <w:proofErr w:type="spellStart"/>
+      <w:r>
+        <w:rPr>
+          <w:sz w:val="23"/>
+          <w:szCs w:val="23"/>
+        </w:rPr>
+        <w:t>Personnel</w:t>
+      </w:r>
+      <w:proofErr w:type="spellEnd"/>
+      <w:r>
+        <w:rPr>
+          <w:sz w:val="23"/>
+          <w:szCs w:val="23"/>
+        </w:rPr>
+        <w:t xml:space="preserve"> </w:t>
+      </w:r>
+      <w:proofErr w:type="spellStart"/>
+      <w:r>
+        <w:rPr>
+          <w:sz w:val="23"/>
+          <w:szCs w:val="23"/>
+        </w:rPr>
+        <w:t>Journal</w:t>
+      </w:r>
+      <w:proofErr w:type="spellEnd"/>
+      <w:r>
+        <w:rPr>
+          <w:sz w:val="23"/>
+          <w:szCs w:val="23"/>
+        </w:rPr>
+        <w:t>, 376-9, 1975.</w:t>
+      </w:r>
+    </w:p>
+    <w:p>
+      <w:pPr>
+        <w:ind w:left="2268"/>
+        <w:rPr>
+          <w:sz w:val="23"/>
+          <w:szCs w:val="23"/>
+        </w:rPr>
+      </w:pPr>
+    </w:p>
+    <w:p>
+      <w:pPr>
+        <w:rPr>
+          <w:sz w:val="23"/>
+          <w:szCs w:val="23"/>
+        </w:rPr>
+      </w:pPr>
+      <w:r>
+        <w:rPr>
+          <w:sz w:val="23"/>
+          <w:szCs w:val="23"/>
+        </w:rPr>
+        <w:t>A busca da sobrevivência organizacional tem mudado os paradigmas organizacionais, no sentindo de que, se antes era necessário motivar os funcionários, se precisa buscar o seu comprometimento, o que faz com que as organizações em que os empregados e os grupos possam encontrar condições favoráveis para trabalharem mais eficazmente, aliando-se a isso a oportunidade de efetivos estímulos para o desenvolvimento pleno do indivíduo (CHIAVENATO, 2003).</w:t>
+      </w:r>
+    </w:p>
+    <w:p>
+      <w:pPr>
+        <w:rPr>
+          <w:sz w:val="23"/>
+          <w:szCs w:val="23"/>
+        </w:rPr>
+      </w:pPr>
+    </w:p>
+    <w:p>
+      <w:pPr>
+        <w:rPr>
+          <w:rFonts w:ascii="Arial" w:hAnsi="Arial" w:cs="Arial"/>
+          <w:sz w:val="20"/>
+          <w:szCs w:val="20"/>
+        </w:rPr>
+      </w:pPr>
+    </w:p>
+    <w:p>
+      <w:pPr>
+        <w:rPr>
+          <w:sz w:val="23"/>
+          <w:szCs w:val="23"/>
+        </w:rPr>
+      </w:pPr>
+    </w:p>
+    <w:p>
+      <w:pPr>
+        <w:rPr>
+          <w:rStyle w:val="Hyperlink"/>
           <w:rFonts w:ascii="Times New Roman" w:hAnsi="Times New Roman" w:cs="Times New Roman"/>
           <w:sz w:val="20"/>
           <w:szCs w:val="20"/>
@@ -1240,8 +1350,1151 @@
           <w:t>http://br.librosintinta.in/idalberto-chiavenato-clima-organizcional-pdf.html</w:t>
         </w:r>
       </w:hyperlink>
+    </w:p>
+    <w:p>
+      <w:pPr>
+        <w:rPr>
+          <w:rStyle w:val="Hyperlink"/>
+          <w:rFonts w:ascii="Times New Roman" w:hAnsi="Times New Roman" w:cs="Times New Roman"/>
+          <w:sz w:val="20"/>
+          <w:szCs w:val="20"/>
+        </w:rPr>
+      </w:pPr>
+    </w:p>
+    <w:p>
+      <w:r>
+        <w:t xml:space="preserve">Essa percepção pode ser boa ou ruim de acordo com a interpretação pessoal que cada colaborador faz das políticas, normas e conduta da empresa frente às diversas questões, tanto referentes ao mercado em que ela atua, como com relação às pessoas e a </w:t>
+      </w:r>
+      <w:proofErr w:type="gramStart"/>
+      <w:r>
+        <w:t>sociedade.</w:t>
+      </w:r>
+      <w:proofErr w:type="gramEnd"/>
+      <w:r>
+        <w:t>(</w:t>
+      </w:r>
+      <w:r>
+        <w:t xml:space="preserve"> </w:t>
+      </w:r>
+      <w:hyperlink r:id="rId8" w:tooltip="Artigos de Caroline Faria" w:history="1">
+        <w:r>
+          <w:rPr>
+            <w:rStyle w:val="Hyperlink"/>
+          </w:rPr>
+          <w:t>Caroline Faria</w:t>
+        </w:r>
+      </w:hyperlink>
+      <w:r>
+        <w:t>)</w:t>
+      </w:r>
+    </w:p>
+    <w:p>
+      <w:pPr>
+        <w:rPr>
+          <w:rFonts w:ascii="Times New Roman" w:hAnsi="Times New Roman" w:cs="Times New Roman"/>
+          <w:sz w:val="20"/>
+          <w:szCs w:val="20"/>
+        </w:rPr>
+      </w:pPr>
+      <w:hyperlink r:id="rId9" w:history="1">
+        <w:r>
+          <w:rPr>
+            <w:rStyle w:val="Hyperlink"/>
+            <w:rFonts w:ascii="Times New Roman" w:hAnsi="Times New Roman" w:cs="Times New Roman"/>
+            <w:sz w:val="20"/>
+            <w:szCs w:val="20"/>
+          </w:rPr>
+          <w:t>http://www.infoescola.com/administracao_/clima-organizacional/</w:t>
+        </w:r>
+      </w:hyperlink>
+    </w:p>
+    <w:p>
+      <w:pPr>
+        <w:rPr>
+          <w:rFonts w:ascii="Times New Roman" w:hAnsi="Times New Roman" w:cs="Times New Roman"/>
+          <w:sz w:val="20"/>
+          <w:szCs w:val="20"/>
+        </w:rPr>
+      </w:pPr>
+    </w:p>
+    <w:p>
+      <w:pPr>
+        <w:ind w:left="2268"/>
+        <w:rPr>
+          <w:rFonts w:ascii="Verdana" w:hAnsi="Verdana" w:cs="Arial"/>
+        </w:rPr>
+      </w:pPr>
+    </w:p>
+    <w:p>
+      <w:pPr>
+        <w:ind w:left="2268"/>
+        <w:rPr>
+          <w:rFonts w:ascii="Verdana" w:hAnsi="Verdana" w:cs="Arial"/>
+        </w:rPr>
+      </w:pPr>
+      <w:r>
+        <w:rPr>
+          <w:rFonts w:ascii="Verdana" w:hAnsi="Verdana" w:cs="Arial"/>
+        </w:rPr>
+        <w:t xml:space="preserve">Mas afinal o que é Clima? Clima é a percepção coletiva que as pessoas têm da empresa, através da experimentação de práticas, políticas, estrutura, processos e sistemas e a </w:t>
+      </w:r>
+      <w:r>
+        <w:rPr>
+          <w:rFonts w:ascii="Verdana" w:hAnsi="Verdana" w:cs="Arial"/>
+        </w:rPr>
+        <w:t>consequente</w:t>
+      </w:r>
+      <w:r>
+        <w:rPr>
+          <w:rFonts w:ascii="Verdana" w:hAnsi="Verdana" w:cs="Arial"/>
+        </w:rPr>
+        <w:t xml:space="preserve"> reação a esta </w:t>
+      </w:r>
+      <w:proofErr w:type="gramStart"/>
+      <w:r>
+        <w:rPr>
+          <w:rFonts w:ascii="Verdana" w:hAnsi="Verdana" w:cs="Arial"/>
+        </w:rPr>
+        <w:t>percepção.</w:t>
+      </w:r>
+      <w:proofErr w:type="gramEnd"/>
+      <w:r>
+        <w:rPr>
+          <w:rFonts w:ascii="Verdana" w:hAnsi="Verdana" w:cs="Arial"/>
+        </w:rPr>
+        <w:t>(</w:t>
+      </w:r>
+      <w:r>
+        <w:rPr>
+          <w:rFonts w:ascii="Verdana" w:hAnsi="Verdana" w:cs="Arial"/>
+          <w:i/>
+        </w:rPr>
+        <w:t xml:space="preserve">Washington </w:t>
+      </w:r>
+      <w:proofErr w:type="spellStart"/>
+      <w:r>
+        <w:rPr>
+          <w:rFonts w:ascii="Verdana" w:hAnsi="Verdana" w:cs="Arial"/>
+          <w:i/>
+        </w:rPr>
+        <w:t>Sorio</w:t>
+      </w:r>
+      <w:proofErr w:type="spellEnd"/>
+      <w:r>
+        <w:rPr>
+          <w:rFonts w:ascii="Verdana" w:hAnsi="Verdana" w:cs="Arial"/>
+          <w:i/>
+        </w:rPr>
+        <w:t>)</w:t>
+      </w:r>
+    </w:p>
+    <w:p>
+      <w:pPr>
+        <w:ind w:left="2268"/>
+        <w:rPr>
+          <w:rFonts w:ascii="Verdana" w:hAnsi="Verdana" w:cs="Arial"/>
+        </w:rPr>
+      </w:pPr>
+    </w:p>
+    <w:p>
+      <w:pPr>
+        <w:rPr>
+          <w:rFonts w:ascii="Times New Roman" w:hAnsi="Times New Roman" w:cs="Times New Roman"/>
+          <w:sz w:val="20"/>
+          <w:szCs w:val="20"/>
+        </w:rPr>
+      </w:pPr>
+      <w:hyperlink r:id="rId10" w:history="1">
+        <w:r>
+          <w:rPr>
+            <w:rStyle w:val="Hyperlink"/>
+            <w:rFonts w:ascii="Times New Roman" w:hAnsi="Times New Roman" w:cs="Times New Roman"/>
+            <w:sz w:val="20"/>
+            <w:szCs w:val="20"/>
+          </w:rPr>
+          <w:t>http://www.guiarh.com.br/x28.htm</w:t>
+        </w:r>
+      </w:hyperlink>
+    </w:p>
+    <w:p>
+      <w:pPr>
+        <w:rPr>
+          <w:rFonts w:ascii="Times New Roman" w:hAnsi="Times New Roman" w:cs="Times New Roman"/>
+          <w:sz w:val="20"/>
+          <w:szCs w:val="20"/>
+        </w:rPr>
+      </w:pPr>
+    </w:p>
+    <w:p/>
+    <w:p>
+      <w:r>
+        <w:t>É a partir da conquista de um clima organizacional positivo, que uma empresa estabelece a base fundamental para empreender um caminho de crescimento sustentado, que possa habilitá-la a enfrentar os desafios que se colocam no dia a dia empresarial.</w:t>
+      </w:r>
+    </w:p>
+    <w:p>
+      <w:pPr>
+        <w:rPr>
+          <w:rFonts w:ascii="Times New Roman" w:hAnsi="Times New Roman" w:cs="Times New Roman"/>
+          <w:sz w:val="20"/>
+          <w:szCs w:val="20"/>
+        </w:rPr>
+      </w:pPr>
+    </w:p>
+    <w:p>
+      <w:pPr>
+        <w:rPr>
+          <w:rFonts w:ascii="Times New Roman" w:hAnsi="Times New Roman" w:cs="Times New Roman"/>
+          <w:sz w:val="20"/>
+          <w:szCs w:val="20"/>
+        </w:rPr>
+      </w:pPr>
+      <w:hyperlink r:id="rId11" w:history="1">
+        <w:r>
+          <w:rPr>
+            <w:rStyle w:val="Hyperlink"/>
+            <w:rFonts w:ascii="Times New Roman" w:hAnsi="Times New Roman" w:cs="Times New Roman"/>
+            <w:sz w:val="20"/>
+            <w:szCs w:val="20"/>
+          </w:rPr>
+          <w:t>http://www.sebrae.com.br/sites/PortalSebrae/bis/a-importancia-do-bom-clima-organizacional-na-empresa,73fe9bda15617410VgnVCM2000003c74010aRCRD</w:t>
+        </w:r>
+      </w:hyperlink>
+    </w:p>
+    <w:p>
+      <w:pPr>
+        <w:rPr>
+          <w:rFonts w:ascii="Times New Roman" w:hAnsi="Times New Roman" w:cs="Times New Roman"/>
+          <w:sz w:val="20"/>
+          <w:szCs w:val="20"/>
+        </w:rPr>
+      </w:pPr>
+    </w:p>
+    <w:p>
+      <w:pPr>
+        <w:rPr>
+          <w:rFonts w:ascii="Arial" w:hAnsi="Arial" w:cs="Arial"/>
+          <w:sz w:val="32"/>
+          <w:szCs w:val="32"/>
+        </w:rPr>
+      </w:pPr>
+      <w:r>
+        <w:rPr>
+          <w:rFonts w:ascii="Arial" w:hAnsi="Arial" w:cs="Arial"/>
+          <w:sz w:val="32"/>
+          <w:szCs w:val="32"/>
+        </w:rPr>
+        <w:t>As grandes Mudanças que tem afetado os ambientes de trabalho.</w:t>
+      </w:r>
+    </w:p>
+    <w:p>
+      <w:pPr>
+        <w:rPr>
+          <w:rFonts w:ascii="Arial" w:hAnsi="Arial" w:cs="Arial"/>
+          <w:sz w:val="24"/>
+          <w:szCs w:val="24"/>
+        </w:rPr>
+      </w:pPr>
+      <w:r>
+        <w:rPr>
+          <w:rFonts w:ascii="Arial" w:hAnsi="Arial" w:cs="Arial"/>
+          <w:sz w:val="24"/>
+          <w:szCs w:val="24"/>
+        </w:rPr>
+        <w:t xml:space="preserve">Intenso uso de automatização – aumento </w:t>
+      </w:r>
+      <w:r>
+        <w:rPr>
+          <w:rFonts w:ascii="Arial" w:hAnsi="Arial" w:cs="Arial"/>
+          <w:sz w:val="24"/>
+          <w:szCs w:val="24"/>
+        </w:rPr>
+        <w:t>da produtivida</w:t>
+      </w:r>
+      <w:r>
+        <w:rPr>
+          <w:rFonts w:ascii="Arial" w:hAnsi="Arial" w:cs="Arial"/>
+          <w:sz w:val="24"/>
+          <w:szCs w:val="24"/>
+        </w:rPr>
+        <w:t>de de redução de custos</w:t>
+      </w:r>
+      <w:r>
+        <w:rPr>
+          <w:rFonts w:ascii="Arial" w:hAnsi="Arial" w:cs="Arial"/>
+          <w:sz w:val="24"/>
+          <w:szCs w:val="24"/>
+        </w:rPr>
+        <w:t>, aumento da eficiência.</w:t>
+      </w:r>
+    </w:p>
+    <w:p>
+      <w:pPr>
+        <w:rPr>
+          <w:rFonts w:ascii="Arial" w:hAnsi="Arial" w:cs="Arial"/>
+          <w:sz w:val="24"/>
+          <w:szCs w:val="24"/>
+        </w:rPr>
+      </w:pPr>
+      <w:r>
+        <w:rPr>
+          <w:rFonts w:ascii="Arial" w:hAnsi="Arial" w:cs="Arial"/>
+          <w:sz w:val="24"/>
+          <w:szCs w:val="24"/>
+        </w:rPr>
+        <w:t>A dramática redução do quadro de pessoal</w:t>
+      </w:r>
+    </w:p>
+    <w:p>
+      <w:pPr>
+        <w:rPr>
+          <w:rFonts w:ascii="Arial" w:hAnsi="Arial" w:cs="Arial"/>
+          <w:sz w:val="24"/>
+          <w:szCs w:val="24"/>
+        </w:rPr>
+      </w:pPr>
+      <w:r>
+        <w:rPr>
+          <w:rFonts w:ascii="Arial" w:hAnsi="Arial" w:cs="Arial"/>
+          <w:sz w:val="24"/>
+          <w:szCs w:val="24"/>
+        </w:rPr>
+        <w:t xml:space="preserve">A terceirização- atividades </w:t>
+      </w:r>
+      <w:proofErr w:type="gramStart"/>
+      <w:r>
+        <w:rPr>
+          <w:rFonts w:ascii="Arial" w:hAnsi="Arial" w:cs="Arial"/>
+          <w:sz w:val="24"/>
+          <w:szCs w:val="24"/>
+        </w:rPr>
+        <w:t>acidentais</w:t>
+      </w:r>
+      <w:r>
+        <w:rPr>
+          <w:rFonts w:ascii="Arial" w:hAnsi="Arial" w:cs="Arial"/>
+          <w:sz w:val="24"/>
+          <w:szCs w:val="24"/>
+        </w:rPr>
+        <w:t xml:space="preserve"> </w:t>
+      </w:r>
+      <w:r>
+        <w:rPr>
+          <w:rFonts w:ascii="Arial" w:hAnsi="Arial" w:cs="Arial"/>
+          <w:sz w:val="24"/>
+          <w:szCs w:val="24"/>
+        </w:rPr>
+        <w:t>,</w:t>
+      </w:r>
+      <w:proofErr w:type="gramEnd"/>
+      <w:r>
+        <w:rPr>
+          <w:rFonts w:ascii="Arial" w:hAnsi="Arial" w:cs="Arial"/>
+          <w:sz w:val="24"/>
+          <w:szCs w:val="24"/>
+        </w:rPr>
+        <w:t xml:space="preserve"> ou seja, aquelas que não correspondem a sua atividade principal.</w:t>
+      </w:r>
+    </w:p>
+    <w:p>
+      <w:pPr>
+        <w:rPr>
+          <w:rFonts w:ascii="Arial" w:hAnsi="Arial" w:cs="Arial"/>
+          <w:sz w:val="24"/>
+          <w:szCs w:val="24"/>
+        </w:rPr>
+      </w:pPr>
+      <w:r>
+        <w:rPr>
+          <w:rFonts w:ascii="Arial" w:hAnsi="Arial" w:cs="Arial"/>
+          <w:sz w:val="24"/>
+          <w:szCs w:val="24"/>
+        </w:rPr>
+        <w:t xml:space="preserve">As fusões as alianças </w:t>
+      </w:r>
+      <w:proofErr w:type="gramStart"/>
+      <w:r>
+        <w:rPr>
+          <w:rFonts w:ascii="Arial" w:hAnsi="Arial" w:cs="Arial"/>
+          <w:sz w:val="24"/>
+          <w:szCs w:val="24"/>
+        </w:rPr>
+        <w:t>estratégicas .</w:t>
+      </w:r>
+      <w:proofErr w:type="gramEnd"/>
+    </w:p>
+    <w:p>
+      <w:pPr>
+        <w:pStyle w:val="Ttulo2"/>
+        <w:rPr>
+          <w:rFonts w:ascii="Arial" w:hAnsi="Arial" w:cs="Arial"/>
+          <w:b w:val="0"/>
+          <w:sz w:val="24"/>
+          <w:szCs w:val="24"/>
+          <w:lang w:val="pt-PT"/>
+        </w:rPr>
+      </w:pPr>
+      <w:r>
+        <w:rPr>
+          <w:rFonts w:ascii="Arial" w:hAnsi="Arial" w:cs="Arial"/>
+          <w:b w:val="0"/>
+          <w:sz w:val="24"/>
+          <w:szCs w:val="24"/>
+        </w:rPr>
+        <w:t>Downsizing – redução níveis hierárquicos</w:t>
+      </w:r>
+      <w:r>
+        <w:rPr>
+          <w:rFonts w:ascii="Arial" w:hAnsi="Arial" w:cs="Arial"/>
+          <w:sz w:val="24"/>
+          <w:szCs w:val="24"/>
+        </w:rPr>
+        <w:t xml:space="preserve"> </w:t>
+      </w:r>
+      <w:r>
+        <w:rPr>
+          <w:rFonts w:ascii="Arial" w:hAnsi="Arial" w:cs="Arial"/>
+          <w:sz w:val="24"/>
+          <w:szCs w:val="24"/>
+        </w:rPr>
+        <w:t>(</w:t>
+      </w:r>
+      <w:hyperlink r:id="rId12" w:tooltip="larissaestevao" w:history="1">
+        <w:r>
+          <w:rPr>
+            <w:rFonts w:ascii="Arial" w:hAnsi="Arial" w:cs="Arial"/>
+            <w:b w:val="0"/>
+            <w:color w:val="0000FF"/>
+            <w:sz w:val="24"/>
+            <w:szCs w:val="24"/>
+            <w:u w:val="single"/>
+            <w:lang w:val="pt-PT"/>
+          </w:rPr>
+          <w:t>Larissa Estevão</w:t>
+        </w:r>
+      </w:hyperlink>
+      <w:r>
+        <w:rPr>
+          <w:rFonts w:ascii="Arial" w:hAnsi="Arial" w:cs="Arial"/>
+          <w:b w:val="0"/>
+          <w:sz w:val="24"/>
+          <w:szCs w:val="24"/>
+          <w:lang w:val="pt-PT"/>
+        </w:rPr>
+        <w:t>)</w:t>
+      </w:r>
+    </w:p>
+    <w:p>
+      <w:pPr>
+        <w:pStyle w:val="Ttulo2"/>
+        <w:rPr>
+          <w:rFonts w:ascii="Arial" w:hAnsi="Arial" w:cs="Arial"/>
+          <w:b w:val="0"/>
+          <w:sz w:val="24"/>
+          <w:szCs w:val="24"/>
+          <w:lang w:val="pt-PT"/>
+        </w:rPr>
+      </w:pPr>
+      <w:hyperlink r:id="rId13" w:history="1">
+        <w:r>
+          <w:rPr>
+            <w:rStyle w:val="Hyperlink"/>
+            <w:rFonts w:ascii="Arial" w:hAnsi="Arial" w:cs="Arial"/>
+            <w:b w:val="0"/>
+            <w:sz w:val="24"/>
+            <w:szCs w:val="24"/>
+            <w:lang w:val="pt-PT"/>
+          </w:rPr>
+          <w:t>http://bdigital.unipiaget.cv:8080/jspui/bitstream/10964/466/1/Memoria%20de%20Licenciatura%20%5bAntunes%20Moura%5d%20-%20VERSAO%20FINAL%20-%2017-10-2013.pdf</w:t>
+        </w:r>
+      </w:hyperlink>
+    </w:p>
+    <w:p>
+      <w:pPr>
+        <w:pStyle w:val="Ttulo2"/>
+        <w:rPr>
+          <w:rFonts w:ascii="Arial" w:hAnsi="Arial" w:cs="Arial"/>
+          <w:b w:val="0"/>
+          <w:sz w:val="24"/>
+          <w:szCs w:val="24"/>
+          <w:lang w:val="pt-PT"/>
+        </w:rPr>
+      </w:pPr>
+      <w:r>
+        <w:rPr>
+          <w:rFonts w:ascii="Arial" w:hAnsi="Arial" w:cs="Arial"/>
+          <w:b w:val="0"/>
+          <w:sz w:val="24"/>
+          <w:szCs w:val="24"/>
+          <w:lang w:val="pt-PT"/>
+        </w:rPr>
+        <w:t>Manuel Antunes Varela da Moura</w:t>
+      </w:r>
+      <w:proofErr w:type="gramStart"/>
+      <w:r>
+        <w:rPr>
+          <w:rFonts w:ascii="Arial" w:hAnsi="Arial" w:cs="Arial"/>
+          <w:b w:val="0"/>
+          <w:sz w:val="24"/>
+          <w:szCs w:val="24"/>
+          <w:lang w:val="pt-PT"/>
+        </w:rPr>
+        <w:t xml:space="preserve">    </w:t>
+      </w:r>
+    </w:p>
+    <w:p>
+      <w:pPr>
+        <w:pStyle w:val="Ttulo2"/>
+        <w:rPr>
+          <w:rFonts w:ascii="Arial" w:hAnsi="Arial" w:cs="Arial"/>
+          <w:b w:val="0"/>
+          <w:sz w:val="24"/>
+          <w:szCs w:val="24"/>
+          <w:lang w:val="pt-PT"/>
+        </w:rPr>
+      </w:pPr>
+      <w:proofErr w:type="gramEnd"/>
+      <w:r>
+        <w:rPr>
+          <w:rFonts w:ascii="Arial" w:hAnsi="Arial" w:cs="Arial"/>
+          <w:b w:val="0"/>
+          <w:sz w:val="24"/>
+          <w:szCs w:val="24"/>
+          <w:lang w:val="pt-PT"/>
+        </w:rPr>
+        <w:t>Clima organizacional e motivação</w:t>
+      </w:r>
+      <w:proofErr w:type="gramStart"/>
+      <w:r>
+        <w:rPr>
+          <w:rFonts w:ascii="Arial" w:hAnsi="Arial" w:cs="Arial"/>
+          <w:b w:val="0"/>
+          <w:sz w:val="24"/>
+          <w:szCs w:val="24"/>
+          <w:lang w:val="pt-PT"/>
+        </w:rPr>
+        <w:t xml:space="preserve">  </w:t>
+      </w:r>
+      <w:proofErr w:type="gramEnd"/>
+      <w:r>
+        <w:rPr>
+          <w:rFonts w:ascii="Arial" w:hAnsi="Arial" w:cs="Arial"/>
+          <w:b w:val="0"/>
+          <w:sz w:val="24"/>
+          <w:szCs w:val="24"/>
+          <w:lang w:val="pt-PT"/>
+        </w:rPr>
+        <w:t>dos funcionários da Alfândega da Praia</w:t>
+      </w:r>
+    </w:p>
+    <w:p>
+      <w:pPr>
+        <w:pStyle w:val="Ttulo2"/>
+        <w:rPr>
+          <w:rFonts w:ascii="Arial" w:hAnsi="Arial" w:cs="Arial"/>
+          <w:b w:val="0"/>
+          <w:sz w:val="24"/>
+          <w:szCs w:val="24"/>
+          <w:lang w:val="pt-PT"/>
+        </w:rPr>
+      </w:pPr>
+      <w:r>
+        <w:rPr>
+          <w:rFonts w:ascii="Arial" w:hAnsi="Arial" w:cs="Arial"/>
+          <w:b w:val="0"/>
+          <w:sz w:val="24"/>
+          <w:szCs w:val="24"/>
+          <w:lang w:val="pt-PT"/>
+        </w:rPr>
+        <w:t>Orientação científica: Doutor António Baptista</w:t>
+      </w:r>
+    </w:p>
+    <w:p>
+      <w:pPr>
+        <w:pStyle w:val="Ttulo2"/>
+        <w:rPr>
+          <w:rFonts w:ascii="Arial" w:hAnsi="Arial" w:cs="Arial"/>
+          <w:b w:val="0"/>
+          <w:sz w:val="24"/>
+          <w:szCs w:val="24"/>
+          <w:lang w:val="pt-PT"/>
+        </w:rPr>
+      </w:pPr>
+      <w:r>
+        <w:rPr>
+          <w:rFonts w:ascii="Arial" w:hAnsi="Arial" w:cs="Arial"/>
+          <w:b w:val="0"/>
+          <w:sz w:val="24"/>
+          <w:szCs w:val="24"/>
+          <w:lang w:val="pt-PT"/>
+        </w:rPr>
+        <w:t>Universidade Jean Piaget de Cabo Verde</w:t>
+      </w:r>
+      <w:proofErr w:type="gramStart"/>
+      <w:r>
+        <w:rPr>
+          <w:rFonts w:ascii="Arial" w:hAnsi="Arial" w:cs="Arial"/>
+          <w:b w:val="0"/>
+          <w:sz w:val="24"/>
+          <w:szCs w:val="24"/>
+          <w:lang w:val="pt-PT"/>
+        </w:rPr>
+        <w:t xml:space="preserve">  </w:t>
+      </w:r>
+    </w:p>
+    <w:p>
+      <w:pPr>
+        <w:pStyle w:val="Ttulo2"/>
+        <w:rPr>
+          <w:rFonts w:ascii="Arial" w:hAnsi="Arial" w:cs="Arial"/>
+          <w:b w:val="0"/>
+          <w:sz w:val="24"/>
+          <w:szCs w:val="24"/>
+          <w:lang w:val="pt-PT"/>
+        </w:rPr>
+      </w:pPr>
+      <w:proofErr w:type="gramEnd"/>
+      <w:r>
+        <w:rPr>
+          <w:rFonts w:ascii="Arial" w:hAnsi="Arial" w:cs="Arial"/>
+          <w:b w:val="0"/>
+          <w:sz w:val="24"/>
+          <w:szCs w:val="24"/>
+          <w:lang w:val="pt-PT"/>
+        </w:rPr>
+        <w:t xml:space="preserve">Campus Universitário da Cidade da Praia Caixa Postal 775, Palmarejo Grande Cidade da Praia, Santiago Cabo </w:t>
+      </w:r>
+      <w:proofErr w:type="gramStart"/>
+      <w:r>
+        <w:rPr>
+          <w:rFonts w:ascii="Arial" w:hAnsi="Arial" w:cs="Arial"/>
+          <w:b w:val="0"/>
+          <w:sz w:val="24"/>
+          <w:szCs w:val="24"/>
+          <w:lang w:val="pt-PT"/>
+        </w:rPr>
+        <w:t>Verde</w:t>
+      </w:r>
+      <w:proofErr w:type="gramEnd"/>
+      <w:r>
+        <w:rPr>
+          <w:rFonts w:ascii="Arial" w:hAnsi="Arial" w:cs="Arial"/>
+          <w:b w:val="0"/>
+          <w:sz w:val="24"/>
+          <w:szCs w:val="24"/>
+          <w:lang w:val="pt-PT"/>
+        </w:rPr>
+        <w:t xml:space="preserve">  </w:t>
+      </w:r>
+    </w:p>
+    <w:p>
+      <w:pPr>
+        <w:pStyle w:val="Ttulo2"/>
+        <w:rPr>
+          <w:rFonts w:ascii="Arial" w:hAnsi="Arial" w:cs="Arial"/>
+          <w:b w:val="0"/>
+          <w:sz w:val="24"/>
+          <w:szCs w:val="24"/>
+          <w:lang w:val="pt-PT"/>
+        </w:rPr>
+      </w:pPr>
+    </w:p>
+    <w:p>
+      <w:pPr>
+        <w:pStyle w:val="Ttulo2"/>
+        <w:ind w:left="2268"/>
+        <w:rPr>
+          <w:rFonts w:ascii="Arial" w:hAnsi="Arial" w:cs="Arial"/>
+          <w:b w:val="0"/>
+          <w:sz w:val="24"/>
+          <w:szCs w:val="24"/>
+          <w:lang w:val="pt-PT"/>
+        </w:rPr>
+      </w:pPr>
+      <w:r>
+        <w:rPr>
+          <w:rFonts w:ascii="Arial" w:hAnsi="Arial" w:cs="Arial"/>
+          <w:b w:val="0"/>
+          <w:sz w:val="24"/>
+          <w:szCs w:val="24"/>
+          <w:lang w:val="pt-PT"/>
+        </w:rPr>
+        <w:t>Referindo-se ao clima numa perspectiva organizacional, Fleury e Fischer (1989) consideram que o clima organizacional é a qualidade ou propriedade do ambiente organizacional e, que está intimamente relacionada com a cultura organizacional, a motivação e com outras dimensões organizacionais.</w:t>
+      </w:r>
+    </w:p>
+    <w:p>
+      <w:pPr>
+        <w:pStyle w:val="Ttulo2"/>
+        <w:rPr>
+          <w:rFonts w:ascii="Arial" w:hAnsi="Arial" w:cs="Arial"/>
+          <w:sz w:val="24"/>
+          <w:szCs w:val="24"/>
+        </w:rPr>
+      </w:pPr>
+      <w:r>
+        <w:rPr>
+          <w:rFonts w:ascii="Arial" w:hAnsi="Arial" w:cs="Arial"/>
+          <w:sz w:val="24"/>
+          <w:szCs w:val="24"/>
+        </w:rPr>
+        <w:t xml:space="preserve">Luz (2007) </w:t>
+      </w:r>
+      <w:proofErr w:type="gramStart"/>
+      <w:r>
+        <w:rPr>
+          <w:rFonts w:ascii="Arial" w:hAnsi="Arial" w:cs="Arial"/>
+          <w:sz w:val="24"/>
+          <w:szCs w:val="24"/>
+        </w:rPr>
+        <w:t>C</w:t>
+      </w:r>
+      <w:r>
+        <w:rPr>
+          <w:rFonts w:ascii="Arial" w:hAnsi="Arial" w:cs="Arial"/>
+          <w:sz w:val="24"/>
+          <w:szCs w:val="24"/>
+        </w:rPr>
+        <w:t>onsideram</w:t>
+      </w:r>
+      <w:proofErr w:type="gramEnd"/>
+      <w:r>
+        <w:rPr>
+          <w:rFonts w:ascii="Arial" w:hAnsi="Arial" w:cs="Arial"/>
+          <w:sz w:val="24"/>
+          <w:szCs w:val="24"/>
+        </w:rPr>
+        <w:t xml:space="preserve"> que o estudo do clima organizacional torna-se então indispensável como processo para a avaliação da satisfação e bem-estar dos funcionários qu</w:t>
+      </w:r>
+      <w:r>
+        <w:rPr>
+          <w:rFonts w:ascii="Arial" w:hAnsi="Arial" w:cs="Arial"/>
+          <w:sz w:val="24"/>
+          <w:szCs w:val="24"/>
+        </w:rPr>
+        <w:t>ando a organização tem por obje</w:t>
+      </w:r>
+      <w:r>
+        <w:rPr>
+          <w:rFonts w:ascii="Arial" w:hAnsi="Arial" w:cs="Arial"/>
+          <w:sz w:val="24"/>
+          <w:szCs w:val="24"/>
+        </w:rPr>
+        <w:t xml:space="preserve">tivo conquistar o prémio nacional de qualidade total na gestão da organização, dos seus produtos e dos serviços. </w:t>
+      </w:r>
+    </w:p>
+    <w:p>
+      <w:pPr>
+        <w:pStyle w:val="Ttulo2"/>
+        <w:rPr>
+          <w:sz w:val="23"/>
+          <w:szCs w:val="23"/>
+        </w:rPr>
+      </w:pPr>
+    </w:p>
+    <w:p>
+      <w:pPr>
+        <w:pStyle w:val="Default"/>
+        <w:ind w:left="2268"/>
+        <w:rPr>
+          <w:rFonts w:ascii="Arial" w:hAnsi="Arial" w:cs="Arial"/>
+          <w:sz w:val="20"/>
+          <w:szCs w:val="20"/>
+        </w:rPr>
+      </w:pPr>
+      <w:r>
+        <w:rPr>
+          <w:rFonts w:ascii="Arial" w:hAnsi="Arial" w:cs="Arial"/>
+          <w:sz w:val="20"/>
+          <w:szCs w:val="20"/>
+        </w:rPr>
+        <w:t xml:space="preserve">O clima organizacional está estreitamente relacionado com os outros assuntos importantes de uma organização designadamente a cultura organizacional. Chiavenato (2004) considera que existe uma relação de causalidade e complementaridade entre o clima e a cultura organizacional e, por este motivo, importa traçar paralelos entre os mesmos. Clima organizacional e motivação dos funcionários da Alfandega da Praia </w:t>
+      </w:r>
+    </w:p>
+    <w:p>
+      <w:pPr>
+        <w:pStyle w:val="Default"/>
+        <w:ind w:left="2268"/>
+        <w:rPr>
+          <w:rFonts w:ascii="Arial" w:hAnsi="Arial" w:cs="Arial"/>
+          <w:color w:val="auto"/>
+          <w:sz w:val="20"/>
+          <w:szCs w:val="20"/>
+        </w:rPr>
+      </w:pPr>
+      <w:r>
+        <w:rPr>
+          <w:rFonts w:ascii="Arial" w:hAnsi="Arial" w:cs="Arial"/>
+          <w:color w:val="auto"/>
+          <w:sz w:val="20"/>
+          <w:szCs w:val="20"/>
+        </w:rPr>
+        <w:t xml:space="preserve">22/97 </w:t>
+      </w:r>
+    </w:p>
+    <w:p>
+      <w:pPr>
+        <w:pStyle w:val="Default"/>
+        <w:ind w:left="2268"/>
+        <w:rPr>
+          <w:rFonts w:ascii="Arial" w:hAnsi="Arial" w:cs="Arial"/>
+          <w:color w:val="auto"/>
+          <w:sz w:val="20"/>
+          <w:szCs w:val="20"/>
+        </w:rPr>
+      </w:pPr>
+    </w:p>
+    <w:p>
+      <w:pPr>
+        <w:pStyle w:val="Ttulo2"/>
+        <w:ind w:left="2268"/>
+        <w:rPr>
+          <w:rFonts w:ascii="Arial" w:hAnsi="Arial" w:cs="Arial"/>
+          <w:sz w:val="20"/>
+          <w:szCs w:val="20"/>
+        </w:rPr>
+      </w:pPr>
       <w:bookmarkStart w:id="0" w:name="_GoBack"/>
       <w:bookmarkEnd w:id="0"/>
+      <w:r>
+        <w:rPr>
+          <w:rFonts w:ascii="Arial" w:hAnsi="Arial" w:cs="Arial"/>
+          <w:sz w:val="20"/>
+          <w:szCs w:val="20"/>
+        </w:rPr>
+        <w:t>De igual modo, Encarnação (2006), referindo-se a Foster (1964), considera a cultura como a forma comum e aprendida da vida, compartilhada pelos membros de uma sociedade, constante da totalidade dos instrumentos, técnicas, instituições, atitudes, crenças, motivações e sistemas de valores conhecidos do grupo.</w:t>
+      </w:r>
+    </w:p>
+    <w:p>
+      <w:pPr>
+        <w:pStyle w:val="Ttulo2"/>
+        <w:rPr>
+          <w:sz w:val="23"/>
+          <w:szCs w:val="23"/>
+        </w:rPr>
+      </w:pPr>
+      <w:r>
+        <w:rPr>
+          <w:sz w:val="23"/>
+          <w:szCs w:val="23"/>
+        </w:rPr>
+        <w:t xml:space="preserve">FLEURY, M.T.L. e FISCHER, </w:t>
+      </w:r>
+      <w:proofErr w:type="gramStart"/>
+      <w:r>
+        <w:rPr>
+          <w:sz w:val="23"/>
+          <w:szCs w:val="23"/>
+        </w:rPr>
+        <w:t>R.M.</w:t>
+      </w:r>
+      <w:proofErr w:type="gramEnd"/>
+      <w:r>
+        <w:rPr>
+          <w:sz w:val="23"/>
+          <w:szCs w:val="23"/>
+        </w:rPr>
+        <w:t xml:space="preserve">(1989). </w:t>
+      </w:r>
+      <w:proofErr w:type="gramStart"/>
+      <w:r>
+        <w:rPr>
+          <w:i/>
+          <w:iCs/>
+          <w:sz w:val="23"/>
+          <w:szCs w:val="23"/>
+        </w:rPr>
+        <w:t>apud</w:t>
+      </w:r>
+      <w:proofErr w:type="gramEnd"/>
+      <w:r>
+        <w:rPr>
+          <w:i/>
+          <w:iCs/>
+          <w:sz w:val="23"/>
+          <w:szCs w:val="23"/>
+        </w:rPr>
+        <w:t xml:space="preserve"> </w:t>
+      </w:r>
+      <w:r>
+        <w:rPr>
+          <w:sz w:val="23"/>
+          <w:szCs w:val="23"/>
+        </w:rPr>
+        <w:t>ALANO DE MORAES. Motivação e Liderança. Univ. da região de Campanha. P.21.</w:t>
+      </w:r>
+    </w:p>
+    <w:p>
+      <w:pPr>
+        <w:pStyle w:val="Ttulo2"/>
+        <w:rPr>
+          <w:sz w:val="23"/>
+          <w:szCs w:val="23"/>
+        </w:rPr>
+      </w:pPr>
+    </w:p>
+    <w:p>
+      <w:pPr>
+        <w:pStyle w:val="Ttulo2"/>
+        <w:rPr>
+          <w:sz w:val="23"/>
+          <w:szCs w:val="23"/>
+        </w:rPr>
+      </w:pPr>
+      <w:r>
+        <w:rPr>
+          <w:sz w:val="23"/>
+          <w:szCs w:val="23"/>
+        </w:rPr>
+        <w:lastRenderedPageBreak/>
+        <w:t xml:space="preserve">CHIAVENATO, I. (2004). Gestão de pessoas: o novo papel dos recursos humanos nas organizações. 3ª Ed. Rio Janeiro: </w:t>
+      </w:r>
+      <w:proofErr w:type="spellStart"/>
+      <w:r>
+        <w:rPr>
+          <w:sz w:val="23"/>
+          <w:szCs w:val="23"/>
+        </w:rPr>
+        <w:t>Elsevier</w:t>
+      </w:r>
+      <w:proofErr w:type="spellEnd"/>
+      <w:r>
+        <w:rPr>
+          <w:sz w:val="23"/>
+          <w:szCs w:val="23"/>
+        </w:rPr>
+        <w:t>.</w:t>
+      </w:r>
+    </w:p>
+    <w:p>
+      <w:pPr>
+        <w:pStyle w:val="Ttulo2"/>
+        <w:rPr>
+          <w:sz w:val="23"/>
+          <w:szCs w:val="23"/>
+        </w:rPr>
+      </w:pPr>
+      <w:r>
+        <w:rPr>
+          <w:sz w:val="23"/>
+          <w:szCs w:val="23"/>
+        </w:rPr>
+        <w:t>LUZ, R.S. (2007). Importância do CO. Art. Disponível em: “</w:t>
+      </w:r>
+      <w:proofErr w:type="spellStart"/>
+      <w:proofErr w:type="gramStart"/>
+      <w:r>
+        <w:rPr>
+          <w:sz w:val="23"/>
+          <w:szCs w:val="23"/>
+        </w:rPr>
+        <w:t>http</w:t>
+      </w:r>
+      <w:proofErr w:type="spellEnd"/>
+      <w:proofErr w:type="gramEnd"/>
+      <w:r>
+        <w:rPr>
+          <w:sz w:val="23"/>
+          <w:szCs w:val="23"/>
+        </w:rPr>
+        <w:t>//: www.monografias.com”, , consultados no dia 27 de Março de 2013.</w:t>
+      </w:r>
+    </w:p>
+    <w:p>
+      <w:pPr>
+        <w:pStyle w:val="Ttulo2"/>
+        <w:rPr>
+          <w:sz w:val="23"/>
+          <w:szCs w:val="23"/>
+        </w:rPr>
+      </w:pPr>
+      <w:r>
+        <w:rPr>
+          <w:sz w:val="23"/>
+          <w:szCs w:val="23"/>
+        </w:rPr>
+        <w:t xml:space="preserve">FOSTER, G.M. (1964). </w:t>
+      </w:r>
+      <w:proofErr w:type="spellStart"/>
+      <w:r>
+        <w:rPr>
+          <w:i/>
+          <w:iCs/>
+          <w:sz w:val="23"/>
+          <w:szCs w:val="23"/>
+        </w:rPr>
+        <w:t>Las</w:t>
+      </w:r>
+      <w:proofErr w:type="spellEnd"/>
+      <w:r>
+        <w:rPr>
+          <w:i/>
+          <w:iCs/>
+          <w:sz w:val="23"/>
+          <w:szCs w:val="23"/>
+        </w:rPr>
+        <w:t xml:space="preserve"> culturas </w:t>
+      </w:r>
+      <w:proofErr w:type="spellStart"/>
+      <w:r>
+        <w:rPr>
+          <w:i/>
+          <w:iCs/>
+          <w:sz w:val="23"/>
+          <w:szCs w:val="23"/>
+        </w:rPr>
+        <w:t>tradicionales</w:t>
+      </w:r>
+      <w:proofErr w:type="spellEnd"/>
+      <w:r>
+        <w:rPr>
+          <w:i/>
+          <w:iCs/>
+          <w:sz w:val="23"/>
+          <w:szCs w:val="23"/>
+        </w:rPr>
+        <w:t xml:space="preserve"> y </w:t>
+      </w:r>
+      <w:proofErr w:type="spellStart"/>
+      <w:r>
+        <w:rPr>
+          <w:i/>
+          <w:iCs/>
+          <w:sz w:val="23"/>
+          <w:szCs w:val="23"/>
+        </w:rPr>
+        <w:t>los</w:t>
+      </w:r>
+      <w:proofErr w:type="spellEnd"/>
+      <w:r>
+        <w:rPr>
+          <w:i/>
+          <w:iCs/>
+          <w:sz w:val="23"/>
+          <w:szCs w:val="23"/>
+        </w:rPr>
+        <w:t xml:space="preserve"> câmbios técnicos</w:t>
+      </w:r>
+      <w:r>
+        <w:rPr>
+          <w:sz w:val="23"/>
+          <w:szCs w:val="23"/>
+        </w:rPr>
+        <w:t xml:space="preserve">. México: </w:t>
+      </w:r>
+      <w:proofErr w:type="spellStart"/>
+      <w:r>
+        <w:rPr>
+          <w:sz w:val="23"/>
+          <w:szCs w:val="23"/>
+        </w:rPr>
+        <w:t>Fondo</w:t>
+      </w:r>
+      <w:proofErr w:type="spellEnd"/>
+      <w:r>
+        <w:rPr>
+          <w:sz w:val="23"/>
+          <w:szCs w:val="23"/>
+        </w:rPr>
+        <w:t xml:space="preserve"> de Cultura Econômica.</w:t>
+      </w:r>
+    </w:p>
+    <w:p>
+      <w:pPr>
+        <w:pStyle w:val="Ttulo2"/>
+        <w:rPr>
+          <w:rFonts w:ascii="Arial" w:hAnsi="Arial" w:cs="Arial"/>
+          <w:b w:val="0"/>
+          <w:sz w:val="20"/>
+          <w:szCs w:val="20"/>
+          <w:lang w:val="pt-PT"/>
+        </w:rPr>
+      </w:pPr>
+    </w:p>
+    <w:p>
+      <w:pPr>
+        <w:pStyle w:val="Ttulo2"/>
+        <w:rPr>
+          <w:rFonts w:ascii="Arial" w:hAnsi="Arial" w:cs="Arial"/>
+          <w:b w:val="0"/>
+          <w:sz w:val="24"/>
+          <w:szCs w:val="24"/>
+          <w:lang w:val="pt-PT"/>
+        </w:rPr>
+      </w:pPr>
+    </w:p>
+    <w:p>
+      <w:pPr>
+        <w:pStyle w:val="Ttulo2"/>
+        <w:rPr>
+          <w:rFonts w:ascii="Arial" w:hAnsi="Arial" w:cs="Arial"/>
+          <w:b w:val="0"/>
+          <w:sz w:val="24"/>
+          <w:szCs w:val="24"/>
+          <w:lang w:val="pt-PT"/>
+        </w:rPr>
+      </w:pPr>
+    </w:p>
+    <w:p>
+      <w:pPr>
+        <w:rPr>
+          <w:rFonts w:ascii="Times New Roman" w:hAnsi="Times New Roman" w:cs="Times New Roman"/>
+          <w:sz w:val="20"/>
+          <w:szCs w:val="20"/>
+        </w:rPr>
+      </w:pPr>
+    </w:p>
+    <w:p>
+      <w:pPr>
+        <w:rPr>
+          <w:rFonts w:ascii="Times New Roman" w:hAnsi="Times New Roman" w:cs="Times New Roman"/>
+          <w:sz w:val="20"/>
+          <w:szCs w:val="20"/>
+        </w:rPr>
+      </w:pPr>
+    </w:p>
+    <w:p>
+      <w:pPr>
+        <w:rPr>
+          <w:rFonts w:ascii="Times New Roman" w:hAnsi="Times New Roman" w:cs="Times New Roman"/>
+          <w:sz w:val="20"/>
+          <w:szCs w:val="20"/>
+        </w:rPr>
+      </w:pPr>
+    </w:p>
+    <w:p>
+      <w:pPr>
+        <w:rPr>
+          <w:rFonts w:ascii="Times New Roman" w:hAnsi="Times New Roman" w:cs="Times New Roman"/>
+          <w:sz w:val="20"/>
+          <w:szCs w:val="20"/>
+        </w:rPr>
+      </w:pPr>
+    </w:p>
+    <w:p>
+      <w:pPr>
+        <w:rPr>
+          <w:rFonts w:ascii="Times New Roman" w:hAnsi="Times New Roman" w:cs="Times New Roman"/>
+          <w:sz w:val="20"/>
+          <w:szCs w:val="20"/>
+        </w:rPr>
+      </w:pPr>
+    </w:p>
+    <w:p>
+      <w:pPr>
+        <w:rPr>
+          <w:rFonts w:ascii="Times New Roman" w:hAnsi="Times New Roman" w:cs="Times New Roman"/>
+          <w:sz w:val="20"/>
+          <w:szCs w:val="20"/>
+        </w:rPr>
+      </w:pPr>
+    </w:p>
+    <w:p>
+      <w:pPr>
+        <w:rPr>
+          <w:rFonts w:ascii="Times New Roman" w:hAnsi="Times New Roman" w:cs="Times New Roman"/>
+          <w:sz w:val="20"/>
+          <w:szCs w:val="20"/>
+        </w:rPr>
+      </w:pPr>
     </w:p>
     <w:p>
       <w:pPr>
@@ -1399,7 +2652,7 @@
     <w:p/>
     <w:p/>
     <w:p>
-      <w:hyperlink r:id="rId8" w:history="1">
+      <w:hyperlink r:id="rId14" w:anchor="imgdii=309yJmPzVbOaKM%3A%3B309yJmPzVbOaKM%3A%3BzTWOwP0iX-PgNM%3A&amp;imgrc=309yJmPzVbOaKM%3A" w:history="1">
         <w:r>
           <w:rPr>
             <w:rStyle w:val="Hyperlink"/>
@@ -1430,7 +2683,7 @@
             <wp:extent cx="6042992" cy="3403158"/>
             <wp:effectExtent l="0" t="0" r="0" b="6985"/>
             <wp:docPr id="199" name="Imagem 199" descr="Resultado de imagem para clima organizacional">
-              <a:hlinkClick xmlns:a="http://schemas.openxmlformats.org/drawingml/2006/main" r:id="rId9"/>
+              <a:hlinkClick xmlns:a="http://schemas.openxmlformats.org/drawingml/2006/main" r:id="rId15"/>
             </wp:docPr>
             <wp:cNvGraphicFramePr>
               <a:graphicFrameLocks xmlns:a="http://schemas.openxmlformats.org/drawingml/2006/main" noChangeAspect="1"/>
@@ -1440,14 +2693,14 @@
                 <pic:pic xmlns:pic="http://schemas.openxmlformats.org/drawingml/2006/picture">
                   <pic:nvPicPr>
                     <pic:cNvPr id="0" name="Picture 71" descr="Resultado de imagem para clima organizacional">
-                      <a:hlinkClick r:id="rId9"/>
+                      <a:hlinkClick r:id="rId15"/>
                     </pic:cNvPr>
                     <pic:cNvPicPr>
                       <a:picLocks noChangeAspect="1" noChangeArrowheads="1"/>
                     </pic:cNvPicPr>
                   </pic:nvPicPr>
                   <pic:blipFill>
-                    <a:blip r:embed="rId10">
+                    <a:blip r:embed="rId16">
                       <a:extLst>
                         <a:ext uri="{28A0092B-C50C-407E-A947-70E740481C1C}">
                           <a14:useLocalDpi xmlns:a14="http://schemas.microsoft.com/office/drawing/2010/main" val="0"/>
@@ -1510,7 +2763,7 @@
             <wp:extent cx="3220085" cy="1415415"/>
             <wp:effectExtent l="0" t="0" r="0" b="0"/>
             <wp:docPr id="192" name="Imagem 192" descr="Resultado de imagem para clima organizacional">
-              <a:hlinkClick xmlns:a="http://schemas.openxmlformats.org/drawingml/2006/main" r:id="rId11"/>
+              <a:hlinkClick xmlns:a="http://schemas.openxmlformats.org/drawingml/2006/main" r:id="rId17"/>
             </wp:docPr>
             <wp:cNvGraphicFramePr>
               <a:graphicFrameLocks xmlns:a="http://schemas.openxmlformats.org/drawingml/2006/main" noChangeAspect="1"/>
@@ -1520,14 +2773,14 @@
                 <pic:pic xmlns:pic="http://schemas.openxmlformats.org/drawingml/2006/picture">
                   <pic:nvPicPr>
                     <pic:cNvPr id="0" name="Picture 78" descr="Resultado de imagem para clima organizacional">
-                      <a:hlinkClick r:id="rId11"/>
+                      <a:hlinkClick r:id="rId17"/>
                     </pic:cNvPr>
                     <pic:cNvPicPr>
                       <a:picLocks noChangeAspect="1" noChangeArrowheads="1"/>
                     </pic:cNvPicPr>
                   </pic:nvPicPr>
                   <pic:blipFill>
-                    <a:blip r:embed="rId12">
+                    <a:blip r:embed="rId18">
                       <a:extLst>
                         <a:ext uri="{28A0092B-C50C-407E-A947-70E740481C1C}">
                           <a14:useLocalDpi xmlns:a14="http://schemas.microsoft.com/office/drawing/2010/main" val="0"/>
@@ -1597,7 +2850,7 @@
             <wp:extent cx="2465070" cy="1860550"/>
             <wp:effectExtent l="0" t="0" r="0" b="6350"/>
             <wp:docPr id="188" name="Imagem 188" descr="Resultado de imagem para clima organizacional">
-              <a:hlinkClick xmlns:a="http://schemas.openxmlformats.org/drawingml/2006/main" r:id="rId13"/>
+              <a:hlinkClick xmlns:a="http://schemas.openxmlformats.org/drawingml/2006/main" r:id="rId19"/>
             </wp:docPr>
             <wp:cNvGraphicFramePr>
               <a:graphicFrameLocks xmlns:a="http://schemas.openxmlformats.org/drawingml/2006/main" noChangeAspect="1"/>
@@ -1607,14 +2860,14 @@
                 <pic:pic xmlns:pic="http://schemas.openxmlformats.org/drawingml/2006/picture">
                   <pic:nvPicPr>
                     <pic:cNvPr id="0" name="Picture 82" descr="Resultado de imagem para clima organizacional">
-                      <a:hlinkClick r:id="rId13"/>
+                      <a:hlinkClick r:id="rId19"/>
                     </pic:cNvPr>
                     <pic:cNvPicPr>
                       <a:picLocks noChangeAspect="1" noChangeArrowheads="1"/>
                     </pic:cNvPicPr>
                   </pic:nvPicPr>
                   <pic:blipFill>
-                    <a:blip r:embed="rId14">
+                    <a:blip r:embed="rId20">
                       <a:extLst>
                         <a:ext uri="{28A0092B-C50C-407E-A947-70E740481C1C}">
                           <a14:useLocalDpi xmlns:a14="http://schemas.microsoft.com/office/drawing/2010/main" val="0"/>
@@ -1684,7 +2937,7 @@
             <wp:extent cx="2465070" cy="1852930"/>
             <wp:effectExtent l="0" t="0" r="0" b="0"/>
             <wp:docPr id="167" name="Imagem 167" descr="Resultado de imagem para clima organizacional">
-              <a:hlinkClick xmlns:a="http://schemas.openxmlformats.org/drawingml/2006/main" r:id="rId15"/>
+              <a:hlinkClick xmlns:a="http://schemas.openxmlformats.org/drawingml/2006/main" r:id="rId21"/>
             </wp:docPr>
             <wp:cNvGraphicFramePr>
               <a:graphicFrameLocks xmlns:a="http://schemas.openxmlformats.org/drawingml/2006/main" noChangeAspect="1"/>
@@ -1694,14 +2947,14 @@
                 <pic:pic xmlns:pic="http://schemas.openxmlformats.org/drawingml/2006/picture">
                   <pic:nvPicPr>
                     <pic:cNvPr id="0" name="Picture 103" descr="Resultado de imagem para clima organizacional">
-                      <a:hlinkClick r:id="rId15"/>
+                      <a:hlinkClick r:id="rId21"/>
                     </pic:cNvPr>
                     <pic:cNvPicPr>
                       <a:picLocks noChangeAspect="1" noChangeArrowheads="1"/>
                     </pic:cNvPicPr>
                   </pic:nvPicPr>
                   <pic:blipFill>
-                    <a:blip r:embed="rId16">
+                    <a:blip r:embed="rId22">
                       <a:extLst>
                         <a:ext uri="{28A0092B-C50C-407E-A947-70E740481C1C}">
                           <a14:useLocalDpi xmlns:a14="http://schemas.microsoft.com/office/drawing/2010/main" val="0"/>
@@ -1772,7 +3025,7 @@
             <wp:extent cx="2465070" cy="1852930"/>
             <wp:effectExtent l="0" t="0" r="0" b="0"/>
             <wp:docPr id="165" name="Imagem 165" descr="Resultado de imagem para clima organizacional">
-              <a:hlinkClick xmlns:a="http://schemas.openxmlformats.org/drawingml/2006/main" r:id="rId17"/>
+              <a:hlinkClick xmlns:a="http://schemas.openxmlformats.org/drawingml/2006/main" r:id="rId23"/>
             </wp:docPr>
             <wp:cNvGraphicFramePr>
               <a:graphicFrameLocks xmlns:a="http://schemas.openxmlformats.org/drawingml/2006/main" noChangeAspect="1"/>
@@ -1782,14 +3035,14 @@
                 <pic:pic xmlns:pic="http://schemas.openxmlformats.org/drawingml/2006/picture">
                   <pic:nvPicPr>
                     <pic:cNvPr id="0" name="Picture 105" descr="Resultado de imagem para clima organizacional">
-                      <a:hlinkClick r:id="rId17"/>
+                      <a:hlinkClick r:id="rId23"/>
                     </pic:cNvPr>
                     <pic:cNvPicPr>
                       <a:picLocks noChangeAspect="1" noChangeArrowheads="1"/>
                     </pic:cNvPicPr>
                   </pic:nvPicPr>
                   <pic:blipFill>
-                    <a:blip r:embed="rId18">
+                    <a:blip r:embed="rId24">
                       <a:extLst>
                         <a:ext uri="{28A0092B-C50C-407E-A947-70E740481C1C}">
                           <a14:useLocalDpi xmlns:a14="http://schemas.microsoft.com/office/drawing/2010/main" val="0"/>
@@ -1859,7 +3112,7 @@
             <wp:extent cx="2282190" cy="1574165"/>
             <wp:effectExtent l="0" t="0" r="3810" b="6985"/>
             <wp:docPr id="163" name="Imagem 163" descr="Resultado de imagem para clima organizacional">
-              <a:hlinkClick xmlns:a="http://schemas.openxmlformats.org/drawingml/2006/main" r:id="rId19"/>
+              <a:hlinkClick xmlns:a="http://schemas.openxmlformats.org/drawingml/2006/main" r:id="rId25"/>
             </wp:docPr>
             <wp:cNvGraphicFramePr>
               <a:graphicFrameLocks xmlns:a="http://schemas.openxmlformats.org/drawingml/2006/main" noChangeAspect="1"/>
@@ -1869,14 +3122,14 @@
                 <pic:pic xmlns:pic="http://schemas.openxmlformats.org/drawingml/2006/picture">
                   <pic:nvPicPr>
                     <pic:cNvPr id="0" name="Picture 107" descr="Resultado de imagem para clima organizacional">
-                      <a:hlinkClick r:id="rId19"/>
+                      <a:hlinkClick r:id="rId25"/>
                     </pic:cNvPr>
                     <pic:cNvPicPr>
                       <a:picLocks noChangeAspect="1" noChangeArrowheads="1"/>
                     </pic:cNvPicPr>
                   </pic:nvPicPr>
                   <pic:blipFill>
-                    <a:blip r:embed="rId20">
+                    <a:blip r:embed="rId26">
                       <a:extLst>
                         <a:ext uri="{28A0092B-C50C-407E-A947-70E740481C1C}">
                           <a14:useLocalDpi xmlns:a14="http://schemas.microsoft.com/office/drawing/2010/main" val="0"/>
@@ -1946,7 +3199,7 @@
             <wp:extent cx="5247640" cy="866775"/>
             <wp:effectExtent l="0" t="0" r="0" b="9525"/>
             <wp:docPr id="150" name="Imagem 150" descr="Resultado de imagem para clima organizacional">
-              <a:hlinkClick xmlns:a="http://schemas.openxmlformats.org/drawingml/2006/main" r:id="rId21"/>
+              <a:hlinkClick xmlns:a="http://schemas.openxmlformats.org/drawingml/2006/main" r:id="rId27"/>
             </wp:docPr>
             <wp:cNvGraphicFramePr>
               <a:graphicFrameLocks xmlns:a="http://schemas.openxmlformats.org/drawingml/2006/main" noChangeAspect="1"/>
@@ -1956,14 +3209,14 @@
                 <pic:pic xmlns:pic="http://schemas.openxmlformats.org/drawingml/2006/picture">
                   <pic:nvPicPr>
                     <pic:cNvPr id="0" name="Picture 120" descr="Resultado de imagem para clima organizacional">
-                      <a:hlinkClick r:id="rId21"/>
+                      <a:hlinkClick r:id="rId27"/>
                     </pic:cNvPr>
                     <pic:cNvPicPr>
                       <a:picLocks noChangeAspect="1" noChangeArrowheads="1"/>
                     </pic:cNvPicPr>
                   </pic:nvPicPr>
                   <pic:blipFill>
-                    <a:blip r:embed="rId22">
+                    <a:blip r:embed="rId28">
                       <a:extLst>
                         <a:ext uri="{28A0092B-C50C-407E-A947-70E740481C1C}">
                           <a14:useLocalDpi xmlns:a14="http://schemas.microsoft.com/office/drawing/2010/main" val="0"/>
@@ -2183,9 +3436,30 @@
     <w:name w:val="Normal"/>
     <w:qFormat/>
   </w:style>
+  <w:style w:type="paragraph" w:styleId="Ttulo2">
+    <w:name w:val="heading 2"/>
+    <w:basedOn w:val="Normal"/>
+    <w:link w:val="Ttulo2Char"/>
+    <w:uiPriority w:val="9"/>
+    <w:qFormat/>
+    <w:rsid w:val="00E0457F"/>
+    <w:pPr>
+      <w:spacing w:before="100" w:beforeAutospacing="1" w:after="100" w:afterAutospacing="1" w:line="240" w:lineRule="auto"/>
+      <w:outlineLvl w:val="1"/>
+    </w:pPr>
+    <w:rPr>
+      <w:rFonts w:ascii="Times New Roman" w:eastAsia="Times New Roman" w:hAnsi="Times New Roman" w:cs="Times New Roman"/>
+      <w:b/>
+      <w:bCs/>
+      <w:sz w:val="36"/>
+      <w:szCs w:val="36"/>
+      <w:lang w:eastAsia="pt-BR"/>
+    </w:rPr>
+  </w:style>
   <w:style w:type="character" w:default="1" w:styleId="Fontepargpadro">
     <w:name w:val="Default Paragraph Font"/>
     <w:uiPriority w:val="1"/>
+    <w:semiHidden/>
     <w:unhideWhenUsed/>
   </w:style>
   <w:style w:type="table" w:default="1" w:styleId="Tabelanormal">
@@ -2264,6 +3538,21 @@
       <w:color w:val="000000"/>
       <w:sz w:val="24"/>
       <w:szCs w:val="24"/>
+    </w:rPr>
+  </w:style>
+  <w:style w:type="character" w:customStyle="1" w:styleId="Ttulo2Char">
+    <w:name w:val="Título 2 Char"/>
+    <w:basedOn w:val="Fontepargpadro"/>
+    <w:link w:val="Ttulo2"/>
+    <w:uiPriority w:val="9"/>
+    <w:rsid w:val="00E0457F"/>
+    <w:rPr>
+      <w:rFonts w:ascii="Times New Roman" w:eastAsia="Times New Roman" w:hAnsi="Times New Roman" w:cs="Times New Roman"/>
+      <w:b/>
+      <w:bCs/>
+      <w:sz w:val="36"/>
+      <w:szCs w:val="36"/>
+      <w:lang w:eastAsia="pt-BR"/>
     </w:rPr>
   </w:style>
 </w:styles>
@@ -2429,9 +3718,30 @@
     <w:name w:val="Normal"/>
     <w:qFormat/>
   </w:style>
+  <w:style w:type="paragraph" w:styleId="Ttulo2">
+    <w:name w:val="heading 2"/>
+    <w:basedOn w:val="Normal"/>
+    <w:link w:val="Ttulo2Char"/>
+    <w:uiPriority w:val="9"/>
+    <w:qFormat/>
+    <w:rsid w:val="00E0457F"/>
+    <w:pPr>
+      <w:spacing w:before="100" w:beforeAutospacing="1" w:after="100" w:afterAutospacing="1" w:line="240" w:lineRule="auto"/>
+      <w:outlineLvl w:val="1"/>
+    </w:pPr>
+    <w:rPr>
+      <w:rFonts w:ascii="Times New Roman" w:eastAsia="Times New Roman" w:hAnsi="Times New Roman" w:cs="Times New Roman"/>
+      <w:b/>
+      <w:bCs/>
+      <w:sz w:val="36"/>
+      <w:szCs w:val="36"/>
+      <w:lang w:eastAsia="pt-BR"/>
+    </w:rPr>
+  </w:style>
   <w:style w:type="character" w:default="1" w:styleId="Fontepargpadro">
     <w:name w:val="Default Paragraph Font"/>
     <w:uiPriority w:val="1"/>
+    <w:semiHidden/>
     <w:unhideWhenUsed/>
   </w:style>
   <w:style w:type="table" w:default="1" w:styleId="Tabelanormal">
@@ -2510,6 +3820,21 @@
       <w:color w:val="000000"/>
       <w:sz w:val="24"/>
       <w:szCs w:val="24"/>
+    </w:rPr>
+  </w:style>
+  <w:style w:type="character" w:customStyle="1" w:styleId="Ttulo2Char">
+    <w:name w:val="Título 2 Char"/>
+    <w:basedOn w:val="Fontepargpadro"/>
+    <w:link w:val="Ttulo2"/>
+    <w:uiPriority w:val="9"/>
+    <w:rsid w:val="00E0457F"/>
+    <w:rPr>
+      <w:rFonts w:ascii="Times New Roman" w:eastAsia="Times New Roman" w:hAnsi="Times New Roman" w:cs="Times New Roman"/>
+      <w:b/>
+      <w:bCs/>
+      <w:sz w:val="36"/>
+      <w:szCs w:val="36"/>
+      <w:lang w:eastAsia="pt-BR"/>
     </w:rPr>
   </w:style>
 </w:styles>
@@ -2805,7 +4130,7 @@
 </file>
 
 <file path=customXml/itemProps1.xml><?xml version="1.0" encoding="utf-8"?>
-<ds:datastoreItem xmlns:ds="http://schemas.openxmlformats.org/officeDocument/2006/customXml" ds:itemID="{5CE725A4-CFE6-4556-BBD6-C04CB6BE9FB8}">
+<ds:datastoreItem xmlns:ds="http://schemas.openxmlformats.org/officeDocument/2006/customXml" ds:itemID="{BADDAD07-65EA-45FF-AC37-DD318F641B39}">
   <ds:schemaRefs>
     <ds:schemaRef ds:uri="http://schemas.openxmlformats.org/officeDocument/2006/bibliography"/>
   </ds:schemaRefs>

</xml_diff>